<commit_message>
Atualizacoes manual e backlog
</commit_message>
<xml_diff>
--- a/documentos/Manual.docx
+++ b/documentos/Manual.docx
@@ -61,8 +61,6 @@
           <w:lang w:val="pt-BR"/>
         </w:rPr>
       </w:pPr>
-      <w:bookmarkStart w:id="0" w:name="_GoBack"/>
-      <w:bookmarkEnd w:id="0"/>
       <w:r>
         <w:rPr>
           <w:lang w:val="pt-BR"/>
@@ -624,6 +622,159 @@
     </w:p>
     <w:p>
       <w:pPr>
+        <w:pStyle w:val="PargrafodaLista"/>
+        <w:ind w:left="0" w:firstLine="720"/>
+        <w:rPr>
+          <w:lang w:val="pt-BR"/>
+        </w:rPr>
+      </w:pPr>
+    </w:p>
+    <w:p>
+      <w:pPr>
+        <w:pStyle w:val="PargrafodaLista"/>
+        <w:ind w:left="0" w:firstLine="720"/>
+        <w:rPr>
+          <w:lang w:val="pt-BR"/>
+        </w:rPr>
+      </w:pPr>
+    </w:p>
+    <w:p>
+      <w:pPr>
+        <w:pStyle w:val="PargrafodaLista"/>
+        <w:ind w:left="0" w:firstLine="720"/>
+        <w:rPr>
+          <w:lang w:val="pt-BR"/>
+        </w:rPr>
+      </w:pPr>
+    </w:p>
+    <w:p>
+      <w:pPr>
+        <w:pStyle w:val="PargrafodaLista"/>
+        <w:ind w:left="0" w:firstLine="720"/>
+        <w:rPr>
+          <w:lang w:val="pt-BR"/>
+        </w:rPr>
+      </w:pPr>
+    </w:p>
+    <w:p>
+      <w:pPr>
+        <w:pStyle w:val="PargrafodaLista"/>
+        <w:ind w:left="0" w:firstLine="720"/>
+        <w:rPr>
+          <w:lang w:val="pt-BR"/>
+        </w:rPr>
+      </w:pPr>
+    </w:p>
+    <w:p>
+      <w:pPr>
+        <w:pStyle w:val="PargrafodaLista"/>
+        <w:ind w:left="0" w:firstLine="720"/>
+        <w:rPr>
+          <w:lang w:val="pt-BR"/>
+        </w:rPr>
+      </w:pPr>
+    </w:p>
+    <w:p>
+      <w:pPr>
+        <w:pStyle w:val="PargrafodaLista"/>
+        <w:ind w:left="0" w:firstLine="720"/>
+        <w:rPr>
+          <w:lang w:val="pt-BR"/>
+        </w:rPr>
+      </w:pPr>
+    </w:p>
+    <w:p>
+      <w:pPr>
+        <w:pStyle w:val="PargrafodaLista"/>
+        <w:ind w:left="0" w:firstLine="720"/>
+        <w:rPr>
+          <w:lang w:val="pt-BR"/>
+        </w:rPr>
+      </w:pPr>
+    </w:p>
+    <w:p>
+      <w:pPr>
+        <w:pStyle w:val="PargrafodaLista"/>
+        <w:ind w:left="0" w:firstLine="720"/>
+        <w:rPr>
+          <w:lang w:val="pt-BR"/>
+        </w:rPr>
+      </w:pPr>
+    </w:p>
+    <w:p>
+      <w:pPr>
+        <w:pStyle w:val="PargrafodaLista"/>
+        <w:ind w:left="0" w:firstLine="720"/>
+        <w:rPr>
+          <w:lang w:val="pt-BR"/>
+        </w:rPr>
+      </w:pPr>
+    </w:p>
+    <w:p>
+      <w:pPr>
+        <w:pStyle w:val="PargrafodaLista"/>
+        <w:ind w:left="0" w:firstLine="720"/>
+        <w:rPr>
+          <w:lang w:val="pt-BR"/>
+        </w:rPr>
+      </w:pPr>
+    </w:p>
+    <w:p>
+      <w:pPr>
+        <w:pStyle w:val="PargrafodaLista"/>
+        <w:ind w:left="0" w:firstLine="720"/>
+        <w:rPr>
+          <w:lang w:val="pt-BR"/>
+        </w:rPr>
+      </w:pPr>
+    </w:p>
+    <w:p>
+      <w:pPr>
+        <w:pStyle w:val="PargrafodaLista"/>
+        <w:ind w:left="0" w:firstLine="720"/>
+        <w:rPr>
+          <w:lang w:val="pt-BR"/>
+        </w:rPr>
+      </w:pPr>
+    </w:p>
+    <w:p>
+      <w:pPr>
+        <w:pStyle w:val="PargrafodaLista"/>
+        <w:ind w:left="0" w:firstLine="720"/>
+        <w:rPr>
+          <w:lang w:val="pt-BR"/>
+        </w:rPr>
+      </w:pPr>
+    </w:p>
+    <w:p>
+      <w:pPr>
+        <w:pStyle w:val="PargrafodaLista"/>
+        <w:ind w:left="0" w:firstLine="720"/>
+        <w:rPr>
+          <w:lang w:val="pt-BR"/>
+        </w:rPr>
+      </w:pPr>
+    </w:p>
+    <w:p>
+      <w:pPr>
+        <w:pStyle w:val="PargrafodaLista"/>
+        <w:ind w:left="0" w:firstLine="720"/>
+        <w:rPr>
+          <w:lang w:val="pt-BR"/>
+        </w:rPr>
+      </w:pPr>
+    </w:p>
+    <w:p>
+      <w:pPr>
+        <w:pStyle w:val="PargrafodaLista"/>
+        <w:ind w:left="0" w:firstLine="720"/>
+        <w:rPr>
+          <w:lang w:val="pt-BR"/>
+        </w:rPr>
+      </w:pPr>
+    </w:p>
+    <w:p>
+      <w:pPr>
         <w:rPr>
           <w:b/>
           <w:sz w:val="24"/>
@@ -636,6 +787,7 @@
           <w:sz w:val="24"/>
           <w:lang w:val="pt-BR"/>
         </w:rPr>
+        <w:lastRenderedPageBreak/>
         <w:t>Instruções de acesso</w:t>
       </w:r>
     </w:p>
@@ -716,7 +868,6 @@
         <w:rPr>
           <w:noProof/>
         </w:rPr>
-        <w:lastRenderedPageBreak/>
         <w:drawing>
           <wp:inline distT="0" distB="0" distL="0" distR="0" wp14:anchorId="5E8E9667" wp14:editId="2E6A05D4">
             <wp:extent cx="5612130" cy="2987040"/>
@@ -867,37 +1018,6 @@
           <w:lang w:val="pt-BR"/>
         </w:rPr>
       </w:pPr>
-    </w:p>
-    <w:p>
-      <w:pPr>
-        <w:pStyle w:val="PargrafodaLista"/>
-        <w:rPr>
-          <w:lang w:val="pt-BR"/>
-        </w:rPr>
-      </w:pPr>
-    </w:p>
-    <w:p>
-      <w:pPr>
-        <w:pStyle w:val="PargrafodaLista"/>
-        <w:rPr>
-          <w:lang w:val="pt-BR"/>
-        </w:rPr>
-      </w:pPr>
-    </w:p>
-    <w:p>
-      <w:pPr>
-        <w:rPr>
-          <w:lang w:val="pt-BR"/>
-        </w:rPr>
-      </w:pPr>
-    </w:p>
-    <w:p>
-      <w:pPr>
-        <w:pStyle w:val="PargrafodaLista"/>
-        <w:rPr>
-          <w:lang w:val="pt-BR"/>
-        </w:rPr>
-      </w:pPr>
       <w:r>
         <w:rPr>
           <w:lang w:val="pt-BR"/>
@@ -909,6 +1029,12 @@
         <w:rPr>
           <w:lang w:val="pt-BR"/>
         </w:rPr>
+        <w:t xml:space="preserve"> </w:t>
+      </w:r>
+      <w:r>
+        <w:rPr>
+          <w:lang w:val="pt-BR"/>
+        </w:rPr>
         <w:t>&lt;F</w:t>
       </w:r>
       <w:r>
@@ -917,14 +1043,24 @@
         </w:rPr>
         <w:t>1</w:t>
       </w:r>
-      <w:proofErr w:type="gramStart"/>
-      <w:r>
-        <w:rPr>
-          <w:lang w:val="pt-BR"/>
-        </w:rPr>
-        <w:t>&gt; Incluir</w:t>
-      </w:r>
-      <w:proofErr w:type="gramEnd"/>
+      <w:r>
+        <w:rPr>
+          <w:lang w:val="pt-BR"/>
+        </w:rPr>
+        <w:t xml:space="preserve">&gt; </w:t>
+      </w:r>
+      <w:r>
+        <w:rPr>
+          <w:lang w:val="pt-BR"/>
+        </w:rPr>
+        <w:t xml:space="preserve"> </w:t>
+      </w:r>
+      <w:r>
+        <w:rPr>
+          <w:lang w:val="pt-BR"/>
+        </w:rPr>
+        <w:t>Incluir</w:t>
+      </w:r>
     </w:p>
     <w:p>
       <w:pPr>
@@ -1045,7 +1181,6 @@
         </w:rPr>
         <w:t>2</w:t>
       </w:r>
-      <w:proofErr w:type="gramStart"/>
       <w:r>
         <w:rPr>
           <w:lang w:val="pt-BR"/>
@@ -1058,7 +1193,6 @@
         </w:rPr>
         <w:t>Alterar</w:t>
       </w:r>
-      <w:proofErr w:type="gramEnd"/>
     </w:p>
     <w:p>
       <w:pPr>
@@ -1172,6 +1306,12 @@
         <w:rPr>
           <w:lang w:val="pt-BR"/>
         </w:rPr>
+        <w:t xml:space="preserve"> </w:t>
+      </w:r>
+      <w:r>
+        <w:rPr>
+          <w:lang w:val="pt-BR"/>
+        </w:rPr>
         <w:t>&lt;F</w:t>
       </w:r>
       <w:r>
@@ -1180,7 +1320,6 @@
         </w:rPr>
         <w:t>3</w:t>
       </w:r>
-      <w:proofErr w:type="gramStart"/>
       <w:r>
         <w:rPr>
           <w:lang w:val="pt-BR"/>
@@ -1193,7 +1332,6 @@
         </w:rPr>
         <w:t xml:space="preserve"> Excluir</w:t>
       </w:r>
-      <w:proofErr w:type="gramEnd"/>
     </w:p>
     <w:p>
       <w:pPr>
@@ -1284,6 +1422,12 @@
         <w:rPr>
           <w:lang w:val="pt-BR"/>
         </w:rPr>
+        <w:t xml:space="preserve"> </w:t>
+      </w:r>
+      <w:r>
+        <w:rPr>
+          <w:lang w:val="pt-BR"/>
+        </w:rPr>
         <w:t>&lt;F</w:t>
       </w:r>
       <w:r>
@@ -1292,7 +1436,6 @@
         </w:rPr>
         <w:t>4</w:t>
       </w:r>
-      <w:proofErr w:type="gramStart"/>
       <w:r>
         <w:rPr>
           <w:lang w:val="pt-BR"/>
@@ -1305,42 +1448,27 @@
         </w:rPr>
         <w:t xml:space="preserve"> Importar</w:t>
       </w:r>
-      <w:proofErr w:type="gramEnd"/>
-    </w:p>
-    <w:p>
-      <w:pPr>
-        <w:pStyle w:val="PargrafodaLista"/>
-        <w:rPr>
-          <w:lang w:val="pt-BR"/>
-        </w:rPr>
-      </w:pPr>
-    </w:p>
-    <w:p>
-      <w:pPr>
-        <w:pStyle w:val="PargrafodaLista"/>
-        <w:rPr>
-          <w:lang w:val="pt-BR"/>
-        </w:rPr>
-      </w:pPr>
-      <w:r>
-        <w:rPr>
-          <w:lang w:val="pt-BR"/>
-        </w:rPr>
-        <w:t>Escolher o arquivo de importação e pressionar &lt;</w:t>
-      </w:r>
-      <w:proofErr w:type="spellStart"/>
-      <w:r>
-        <w:rPr>
-          <w:lang w:val="pt-BR"/>
-        </w:rPr>
-        <w:t>Enter</w:t>
-      </w:r>
-      <w:proofErr w:type="spellEnd"/>
-      <w:r>
-        <w:rPr>
-          <w:lang w:val="pt-BR"/>
-        </w:rPr>
-        <w:t>&gt;</w:t>
+    </w:p>
+    <w:p>
+      <w:pPr>
+        <w:pStyle w:val="PargrafodaLista"/>
+        <w:rPr>
+          <w:lang w:val="pt-BR"/>
+        </w:rPr>
+      </w:pPr>
+    </w:p>
+    <w:p>
+      <w:pPr>
+        <w:pStyle w:val="PargrafodaLista"/>
+        <w:rPr>
+          <w:lang w:val="pt-BR"/>
+        </w:rPr>
+      </w:pPr>
+      <w:r>
+        <w:rPr>
+          <w:lang w:val="pt-BR"/>
+        </w:rPr>
+        <w:t>Escolher o arquivo de importação e pressionar &lt;Enter&gt;</w:t>
       </w:r>
     </w:p>
     <w:p>
@@ -1443,6 +1571,8 @@
           <w:lang w:val="pt-BR"/>
         </w:rPr>
       </w:pPr>
+      <w:bookmarkStart w:id="0" w:name="_GoBack"/>
+      <w:bookmarkEnd w:id="0"/>
       <w:r>
         <w:rPr>
           <w:b/>
@@ -1463,16 +1593,191 @@
     <w:p>
       <w:pPr>
         <w:pStyle w:val="PargrafodaLista"/>
-        <w:rPr>
-          <w:lang w:val="pt-BR"/>
-        </w:rPr>
-      </w:pPr>
-      <w:r>
-        <w:rPr>
-          <w:lang w:val="pt-BR"/>
-        </w:rPr>
-        <w:t>Nessa tela é possível escolher o arquivo destino, a ordenação e a classificação do relatório.</w:t>
-      </w:r>
+        <w:numPr>
+          <w:ilvl w:val="0"/>
+          <w:numId w:val="4"/>
+        </w:numPr>
+        <w:rPr>
+          <w:lang w:val="pt-BR"/>
+        </w:rPr>
+      </w:pPr>
+      <w:r>
+        <w:rPr>
+          <w:lang w:val="pt-BR"/>
+        </w:rPr>
+        <w:t>Relatório clientes:</w:t>
+      </w:r>
+    </w:p>
+    <w:p>
+      <w:pPr>
+        <w:pStyle w:val="PargrafodaLista"/>
+        <w:ind w:left="1080"/>
+        <w:rPr>
+          <w:lang w:val="pt-BR"/>
+        </w:rPr>
+      </w:pPr>
+    </w:p>
+    <w:p>
+      <w:pPr>
+        <w:pStyle w:val="PargrafodaLista"/>
+        <w:ind w:left="1080"/>
+        <w:rPr>
+          <w:lang w:val="pt-BR"/>
+        </w:rPr>
+      </w:pPr>
+      <w:r>
+        <w:rPr>
+          <w:lang w:val="pt-BR"/>
+        </w:rPr>
+        <w:t>Nessa tela é possível escolher</w:t>
+      </w:r>
+      <w:r>
+        <w:rPr>
+          <w:lang w:val="pt-BR"/>
+        </w:rPr>
+        <w:t>:</w:t>
+      </w:r>
+      <w:r>
+        <w:rPr>
+          <w:lang w:val="pt-BR"/>
+        </w:rPr>
+        <w:t xml:space="preserve"> </w:t>
+      </w:r>
+    </w:p>
+    <w:p>
+      <w:pPr>
+        <w:pStyle w:val="PargrafodaLista"/>
+        <w:numPr>
+          <w:ilvl w:val="0"/>
+          <w:numId w:val="3"/>
+        </w:numPr>
+        <w:rPr>
+          <w:lang w:val="pt-BR"/>
+        </w:rPr>
+      </w:pPr>
+      <w:r>
+        <w:rPr>
+          <w:lang w:val="pt-BR"/>
+        </w:rPr>
+        <w:t>Arquivo destino</w:t>
+      </w:r>
+      <w:r>
+        <w:rPr>
+          <w:lang w:val="pt-BR"/>
+        </w:rPr>
+        <w:t xml:space="preserve"> </w:t>
+      </w:r>
+    </w:p>
+    <w:p>
+      <w:pPr>
+        <w:pStyle w:val="PargrafodaLista"/>
+        <w:numPr>
+          <w:ilvl w:val="0"/>
+          <w:numId w:val="3"/>
+        </w:numPr>
+        <w:rPr>
+          <w:lang w:val="pt-BR"/>
+        </w:rPr>
+      </w:pPr>
+      <w:r>
+        <w:rPr>
+          <w:lang w:val="pt-BR"/>
+        </w:rPr>
+        <w:t>O</w:t>
+      </w:r>
+      <w:r>
+        <w:rPr>
+          <w:lang w:val="pt-BR"/>
+        </w:rPr>
+        <w:t xml:space="preserve">rdenação </w:t>
+      </w:r>
+    </w:p>
+    <w:p>
+      <w:pPr>
+        <w:pStyle w:val="PargrafodaLista"/>
+        <w:numPr>
+          <w:ilvl w:val="0"/>
+          <w:numId w:val="3"/>
+        </w:numPr>
+        <w:rPr>
+          <w:lang w:val="pt-BR"/>
+        </w:rPr>
+      </w:pPr>
+      <w:r>
+        <w:rPr>
+          <w:lang w:val="pt-BR"/>
+        </w:rPr>
+        <w:t>C</w:t>
+      </w:r>
+      <w:r>
+        <w:rPr>
+          <w:lang w:val="pt-BR"/>
+        </w:rPr>
+        <w:t>lassificação</w:t>
+      </w:r>
+    </w:p>
+    <w:p>
+      <w:pPr>
+        <w:pStyle w:val="PargrafodaLista"/>
+        <w:numPr>
+          <w:ilvl w:val="0"/>
+          <w:numId w:val="3"/>
+        </w:numPr>
+        <w:rPr>
+          <w:lang w:val="pt-BR"/>
+        </w:rPr>
+      </w:pPr>
+      <w:r>
+        <w:rPr>
+          <w:lang w:val="pt-BR"/>
+        </w:rPr>
+        <w:t>Código do cliente</w:t>
+      </w:r>
+    </w:p>
+    <w:p>
+      <w:pPr>
+        <w:pStyle w:val="PargrafodaLista"/>
+        <w:numPr>
+          <w:ilvl w:val="0"/>
+          <w:numId w:val="3"/>
+        </w:numPr>
+        <w:rPr>
+          <w:lang w:val="pt-BR"/>
+        </w:rPr>
+      </w:pPr>
+      <w:r>
+        <w:rPr>
+          <w:lang w:val="pt-BR"/>
+        </w:rPr>
+        <w:t>Razão Social</w:t>
+      </w:r>
+    </w:p>
+    <w:p>
+      <w:pPr>
+        <w:pStyle w:val="PargrafodaLista"/>
+        <w:numPr>
+          <w:ilvl w:val="0"/>
+          <w:numId w:val="3"/>
+        </w:numPr>
+        <w:rPr>
+          <w:lang w:val="pt-BR"/>
+        </w:rPr>
+      </w:pPr>
+      <w:r>
+        <w:rPr>
+          <w:lang w:val="pt-BR"/>
+        </w:rPr>
+        <w:t>Código do vendedor</w:t>
+      </w:r>
+    </w:p>
+    <w:p>
+      <w:pPr>
+        <w:pStyle w:val="PargrafodaLista"/>
+        <w:ind w:left="2160"/>
+        <w:rPr>
+          <w:lang w:val="pt-BR"/>
+        </w:rPr>
+      </w:pPr>
     </w:p>
     <w:p>
       <w:pPr>
@@ -1486,10 +1791,10 @@
           <w:noProof/>
         </w:rPr>
         <w:drawing>
-          <wp:inline distT="0" distB="0" distL="0" distR="0" wp14:anchorId="06E94815" wp14:editId="4AFB7DA5">
+          <wp:inline distT="0" distB="0" distL="0" distR="0" wp14:anchorId="6B4A3F5E" wp14:editId="205D82F4">
             <wp:extent cx="5612130" cy="2987040"/>
             <wp:effectExtent l="0" t="0" r="7620" b="3810"/>
-            <wp:docPr id="19" name="Imagem 19"/>
+            <wp:docPr id="4" name="Imagem 4"/>
             <wp:cNvGraphicFramePr>
               <a:graphicFrameLocks xmlns:a="http://schemas.openxmlformats.org/drawingml/2006/main" noChangeAspect="1"/>
             </wp:cNvGraphicFramePr>
@@ -1539,7 +1844,19 @@
         <w:rPr>
           <w:lang w:val="pt-BR"/>
         </w:rPr>
-        <w:t>O relatório é gerado no seguinte formato:</w:t>
+        <w:t xml:space="preserve">O relatório </w:t>
+      </w:r>
+      <w:r>
+        <w:rPr>
+          <w:lang w:val="pt-BR"/>
+        </w:rPr>
+        <w:t xml:space="preserve">de clientes </w:t>
+      </w:r>
+      <w:r>
+        <w:rPr>
+          <w:lang w:val="pt-BR"/>
+        </w:rPr>
+        <w:t>é gerado no seguinte formato:</w:t>
       </w:r>
     </w:p>
     <w:p>
@@ -1553,10 +1870,10 @@
           <w:lang w:val="pt-BR"/>
         </w:rPr>
         <w:drawing>
-          <wp:inline distT="0" distB="0" distL="0" distR="0" wp14:anchorId="7D0E8CB3" wp14:editId="5C562635">
-            <wp:extent cx="5612130" cy="1620520"/>
+          <wp:inline distT="0" distB="0" distL="0" distR="0" wp14:anchorId="4DAACB57" wp14:editId="4A2F4E7B">
+            <wp:extent cx="5612130" cy="1588135"/>
             <wp:effectExtent l="0" t="0" r="7620" b="0"/>
-            <wp:docPr id="20" name="Imagem 20"/>
+            <wp:docPr id="3" name="Imagem 3"/>
             <wp:cNvGraphicFramePr>
               <a:graphicFrameLocks xmlns:a="http://schemas.openxmlformats.org/drawingml/2006/main" noChangeAspect="1"/>
             </wp:cNvGraphicFramePr>
@@ -1576,7 +1893,7 @@
                   <pic:spPr>
                     <a:xfrm>
                       <a:off x="0" y="0"/>
-                      <a:ext cx="5612130" cy="1620520"/>
+                      <a:ext cx="5612130" cy="1588135"/>
                     </a:xfrm>
                     <a:prstGeom prst="rect">
                       <a:avLst/>
@@ -1598,68 +1915,170 @@
     </w:p>
     <w:p>
       <w:pPr>
+        <w:rPr>
+          <w:lang w:val="pt-BR"/>
+        </w:rPr>
+      </w:pPr>
+    </w:p>
+    <w:p>
+      <w:pPr>
         <w:pStyle w:val="PargrafodaLista"/>
         <w:numPr>
           <w:ilvl w:val="0"/>
-          <w:numId w:val="2"/>
+          <w:numId w:val="4"/>
         </w:numPr>
         <w:rPr>
+          <w:lang w:val="pt-BR"/>
+        </w:rPr>
+      </w:pPr>
+      <w:r>
+        <w:rPr>
+          <w:lang w:val="pt-BR"/>
+        </w:rPr>
+        <w:lastRenderedPageBreak/>
+        <w:t xml:space="preserve">Relatório </w:t>
+      </w:r>
+      <w:r>
+        <w:rPr>
+          <w:lang w:val="pt-BR"/>
+        </w:rPr>
+        <w:t>vendedor</w:t>
+      </w:r>
+      <w:r>
+        <w:rPr>
+          <w:lang w:val="pt-BR"/>
+        </w:rPr>
+        <w:t>:</w:t>
+      </w:r>
+    </w:p>
+    <w:p>
+      <w:pPr>
+        <w:pStyle w:val="PargrafodaLista"/>
+        <w:ind w:left="1080"/>
+        <w:rPr>
+          <w:lang w:val="pt-BR"/>
+        </w:rPr>
+      </w:pPr>
+    </w:p>
+    <w:p>
+      <w:pPr>
+        <w:pStyle w:val="PargrafodaLista"/>
+        <w:ind w:left="1080"/>
+        <w:rPr>
+          <w:lang w:val="pt-BR"/>
+        </w:rPr>
+      </w:pPr>
+      <w:r>
+        <w:rPr>
+          <w:lang w:val="pt-BR"/>
+        </w:rPr>
+        <w:t xml:space="preserve">Nessa tela é possível escolher: </w:t>
+      </w:r>
+    </w:p>
+    <w:p>
+      <w:pPr>
+        <w:pStyle w:val="PargrafodaLista"/>
+        <w:numPr>
+          <w:ilvl w:val="0"/>
+          <w:numId w:val="3"/>
+        </w:numPr>
+        <w:rPr>
+          <w:lang w:val="pt-BR"/>
+        </w:rPr>
+      </w:pPr>
+      <w:r>
+        <w:rPr>
+          <w:lang w:val="pt-BR"/>
+        </w:rPr>
+        <w:t xml:space="preserve">Arquivo destino </w:t>
+      </w:r>
+    </w:p>
+    <w:p>
+      <w:pPr>
+        <w:pStyle w:val="PargrafodaLista"/>
+        <w:numPr>
+          <w:ilvl w:val="0"/>
+          <w:numId w:val="3"/>
+        </w:numPr>
+        <w:rPr>
+          <w:lang w:val="pt-BR"/>
+        </w:rPr>
+      </w:pPr>
+      <w:r>
+        <w:rPr>
+          <w:lang w:val="pt-BR"/>
+        </w:rPr>
+        <w:t xml:space="preserve">Ordenação </w:t>
+      </w:r>
+    </w:p>
+    <w:p>
+      <w:pPr>
+        <w:pStyle w:val="PargrafodaLista"/>
+        <w:numPr>
+          <w:ilvl w:val="0"/>
+          <w:numId w:val="3"/>
+        </w:numPr>
+        <w:rPr>
+          <w:lang w:val="pt-BR"/>
+        </w:rPr>
+      </w:pPr>
+      <w:r>
+        <w:rPr>
+          <w:lang w:val="pt-BR"/>
+        </w:rPr>
+        <w:t>Classificação</w:t>
+      </w:r>
+    </w:p>
+    <w:p>
+      <w:pPr>
+        <w:pStyle w:val="PargrafodaLista"/>
+        <w:numPr>
+          <w:ilvl w:val="0"/>
+          <w:numId w:val="3"/>
+        </w:numPr>
+        <w:rPr>
+          <w:lang w:val="pt-BR"/>
+        </w:rPr>
+      </w:pPr>
+      <w:r>
+        <w:rPr>
+          <w:lang w:val="pt-BR"/>
+        </w:rPr>
+        <w:t xml:space="preserve">Código do </w:t>
+      </w:r>
+      <w:r>
+        <w:rPr>
+          <w:lang w:val="pt-BR"/>
+        </w:rPr>
+        <w:t>vendedor</w:t>
+      </w:r>
+    </w:p>
+    <w:p>
+      <w:pPr>
+        <w:pStyle w:val="PargrafodaLista"/>
+        <w:rPr>
           <w:b/>
           <w:lang w:val="pt-BR"/>
         </w:rPr>
       </w:pPr>
-      <w:r>
+    </w:p>
+    <w:p>
+      <w:pPr>
+        <w:pStyle w:val="PargrafodaLista"/>
         <w:rPr>
           <w:b/>
           <w:lang w:val="pt-BR"/>
         </w:rPr>
-        <w:t>Executar Distribuição de Clientes</w:t>
-      </w:r>
-    </w:p>
-    <w:p>
-      <w:pPr>
-        <w:ind w:firstLine="720"/>
-        <w:rPr>
-          <w:lang w:val="pt-BR"/>
-        </w:rPr>
-      </w:pPr>
-      <w:r>
-        <w:rPr>
-          <w:lang w:val="pt-BR"/>
-        </w:rPr>
-        <w:t>Nessa opção, é possível escolher o arquivo destino de importação. O resultado da execução é um arquivo no formato .</w:t>
-      </w:r>
-      <w:proofErr w:type="spellStart"/>
-      <w:r>
-        <w:rPr>
-          <w:lang w:val="pt-BR"/>
-        </w:rPr>
-        <w:t>csv</w:t>
-      </w:r>
-      <w:proofErr w:type="spellEnd"/>
-      <w:r>
-        <w:rPr>
-          <w:lang w:val="pt-BR"/>
-        </w:rPr>
-        <w:t xml:space="preserve">. </w:t>
-      </w:r>
-    </w:p>
-    <w:p>
-      <w:pPr>
-        <w:rPr>
-          <w:lang w:val="pt-BR"/>
-        </w:rPr>
       </w:pPr>
       <w:r>
         <w:rPr>
           <w:noProof/>
         </w:rPr>
-        <w:lastRenderedPageBreak/>
         <w:drawing>
-          <wp:inline distT="0" distB="0" distL="0" distR="0" wp14:anchorId="2F16A685" wp14:editId="4E5BDD67">
+          <wp:inline distT="0" distB="0" distL="0" distR="0" wp14:anchorId="19FD8CDC" wp14:editId="36AFBEC5">
             <wp:extent cx="5612130" cy="2987040"/>
             <wp:effectExtent l="0" t="0" r="7620" b="3810"/>
-            <wp:docPr id="21" name="Imagem 21"/>
+            <wp:docPr id="5" name="Imagem 5"/>
             <wp:cNvGraphicFramePr>
               <a:graphicFrameLocks xmlns:a="http://schemas.openxmlformats.org/drawingml/2006/main" noChangeAspect="1"/>
             </wp:cNvGraphicFramePr>
@@ -1692,6 +2111,178 @@
         </w:drawing>
       </w:r>
     </w:p>
+    <w:p>
+      <w:pPr>
+        <w:pStyle w:val="PargrafodaLista"/>
+        <w:rPr>
+          <w:b/>
+          <w:lang w:val="pt-BR"/>
+        </w:rPr>
+      </w:pPr>
+    </w:p>
+    <w:p>
+      <w:pPr>
+        <w:rPr>
+          <w:lang w:val="pt-BR"/>
+        </w:rPr>
+      </w:pPr>
+      <w:r>
+        <w:rPr>
+          <w:lang w:val="pt-BR"/>
+        </w:rPr>
+        <w:t>O relatório de clientes é gerado no seguinte formato:</w:t>
+      </w:r>
+    </w:p>
+    <w:p>
+      <w:pPr>
+        <w:pStyle w:val="PargrafodaLista"/>
+        <w:rPr>
+          <w:b/>
+          <w:lang w:val="pt-BR"/>
+        </w:rPr>
+      </w:pPr>
+      <w:r>
+        <w:rPr>
+          <w:b/>
+          <w:lang w:val="pt-BR"/>
+        </w:rPr>
+        <w:drawing>
+          <wp:inline distT="0" distB="0" distL="0" distR="0" wp14:anchorId="6380E764" wp14:editId="6173A4D5">
+            <wp:extent cx="5612130" cy="1680845"/>
+            <wp:effectExtent l="0" t="0" r="7620" b="0"/>
+            <wp:docPr id="6" name="Imagem 6"/>
+            <wp:cNvGraphicFramePr>
+              <a:graphicFrameLocks xmlns:a="http://schemas.openxmlformats.org/drawingml/2006/main" noChangeAspect="1"/>
+            </wp:cNvGraphicFramePr>
+            <a:graphic xmlns:a="http://schemas.openxmlformats.org/drawingml/2006/main">
+              <a:graphicData uri="http://schemas.openxmlformats.org/drawingml/2006/picture">
+                <pic:pic xmlns:pic="http://schemas.openxmlformats.org/drawingml/2006/picture">
+                  <pic:nvPicPr>
+                    <pic:cNvPr id="1" name=""/>
+                    <pic:cNvPicPr/>
+                  </pic:nvPicPr>
+                  <pic:blipFill>
+                    <a:blip r:embed="rId17"/>
+                    <a:stretch>
+                      <a:fillRect/>
+                    </a:stretch>
+                  </pic:blipFill>
+                  <pic:spPr>
+                    <a:xfrm>
+                      <a:off x="0" y="0"/>
+                      <a:ext cx="5612130" cy="1680845"/>
+                    </a:xfrm>
+                    <a:prstGeom prst="rect">
+                      <a:avLst/>
+                    </a:prstGeom>
+                  </pic:spPr>
+                </pic:pic>
+              </a:graphicData>
+            </a:graphic>
+          </wp:inline>
+        </w:drawing>
+      </w:r>
+    </w:p>
+    <w:p>
+      <w:pPr>
+        <w:pStyle w:val="PargrafodaLista"/>
+        <w:rPr>
+          <w:b/>
+          <w:lang w:val="pt-BR"/>
+        </w:rPr>
+      </w:pPr>
+    </w:p>
+    <w:p>
+      <w:pPr>
+        <w:pStyle w:val="PargrafodaLista"/>
+        <w:rPr>
+          <w:b/>
+          <w:lang w:val="pt-BR"/>
+        </w:rPr>
+      </w:pPr>
+    </w:p>
+    <w:p>
+      <w:pPr>
+        <w:pStyle w:val="PargrafodaLista"/>
+        <w:numPr>
+          <w:ilvl w:val="0"/>
+          <w:numId w:val="2"/>
+        </w:numPr>
+        <w:rPr>
+          <w:b/>
+          <w:lang w:val="pt-BR"/>
+        </w:rPr>
+      </w:pPr>
+      <w:r>
+        <w:rPr>
+          <w:b/>
+          <w:lang w:val="pt-BR"/>
+        </w:rPr>
+        <w:t>Executar Distribuição de Clientes</w:t>
+      </w:r>
+    </w:p>
+    <w:p>
+      <w:pPr>
+        <w:ind w:firstLine="720"/>
+        <w:rPr>
+          <w:lang w:val="pt-BR"/>
+        </w:rPr>
+      </w:pPr>
+      <w:r>
+        <w:rPr>
+          <w:lang w:val="pt-BR"/>
+        </w:rPr>
+        <w:t xml:space="preserve">Nessa opção, é possível escolher o arquivo destino de importação. O resultado da execução é um arquivo no formato .csv. </w:t>
+      </w:r>
+    </w:p>
+    <w:p>
+      <w:pPr>
+        <w:rPr>
+          <w:lang w:val="pt-BR"/>
+        </w:rPr>
+      </w:pPr>
+      <w:r>
+        <w:rPr>
+          <w:noProof/>
+        </w:rPr>
+        <w:lastRenderedPageBreak/>
+        <w:drawing>
+          <wp:inline distT="0" distB="0" distL="0" distR="0" wp14:anchorId="2F16A685" wp14:editId="4E5BDD67">
+            <wp:extent cx="5612130" cy="2987040"/>
+            <wp:effectExtent l="0" t="0" r="7620" b="3810"/>
+            <wp:docPr id="21" name="Imagem 21"/>
+            <wp:cNvGraphicFramePr>
+              <a:graphicFrameLocks xmlns:a="http://schemas.openxmlformats.org/drawingml/2006/main" noChangeAspect="1"/>
+            </wp:cNvGraphicFramePr>
+            <a:graphic xmlns:a="http://schemas.openxmlformats.org/drawingml/2006/main">
+              <a:graphicData uri="http://schemas.openxmlformats.org/drawingml/2006/picture">
+                <pic:pic xmlns:pic="http://schemas.openxmlformats.org/drawingml/2006/picture">
+                  <pic:nvPicPr>
+                    <pic:cNvPr id="1" name=""/>
+                    <pic:cNvPicPr/>
+                  </pic:nvPicPr>
+                  <pic:blipFill>
+                    <a:blip r:embed="rId18"/>
+                    <a:stretch>
+                      <a:fillRect/>
+                    </a:stretch>
+                  </pic:blipFill>
+                  <pic:spPr>
+                    <a:xfrm>
+                      <a:off x="0" y="0"/>
+                      <a:ext cx="5612130" cy="2987040"/>
+                    </a:xfrm>
+                    <a:prstGeom prst="rect">
+                      <a:avLst/>
+                    </a:prstGeom>
+                  </pic:spPr>
+                </pic:pic>
+              </a:graphicData>
+            </a:graphic>
+          </wp:inline>
+        </w:drawing>
+      </w:r>
+    </w:p>
     <w:sectPr>
       <w:pgSz w:w="12240" w:h="15840"/>
       <w:pgMar w:top="1417" w:right="1701" w:bottom="1417" w:left="1701" w:header="720" w:footer="720" w:gutter="0"/>
@@ -1929,11 +2520,219 @@
       </w:pPr>
     </w:lvl>
   </w:abstractNum>
+  <w:abstractNum w:abstractNumId="2" w15:restartNumberingAfterBreak="0">
+    <w:nsid w:val="0EA90AB5"/>
+    <w:multiLevelType w:val="hybridMultilevel"/>
+    <w:tmpl w:val="03564542"/>
+    <w:lvl w:ilvl="0" w:tplc="BCF69BDE">
+      <w:start w:val="1"/>
+      <w:numFmt w:val="decimal"/>
+      <w:lvlText w:val="%1)"/>
+      <w:lvlJc w:val="left"/>
+      <w:pPr>
+        <w:ind w:left="1080" w:hanging="360"/>
+      </w:pPr>
+      <w:rPr>
+        <w:rFonts w:hint="default"/>
+      </w:rPr>
+    </w:lvl>
+    <w:lvl w:ilvl="1" w:tplc="04090019">
+      <w:start w:val="1"/>
+      <w:numFmt w:val="lowerLetter"/>
+      <w:lvlText w:val="%2."/>
+      <w:lvlJc w:val="left"/>
+      <w:pPr>
+        <w:ind w:left="1800" w:hanging="360"/>
+      </w:pPr>
+    </w:lvl>
+    <w:lvl w:ilvl="2" w:tplc="0409001B" w:tentative="1">
+      <w:start w:val="1"/>
+      <w:numFmt w:val="lowerRoman"/>
+      <w:lvlText w:val="%3."/>
+      <w:lvlJc w:val="right"/>
+      <w:pPr>
+        <w:ind w:left="2520" w:hanging="180"/>
+      </w:pPr>
+    </w:lvl>
+    <w:lvl w:ilvl="3" w:tplc="0409000F" w:tentative="1">
+      <w:start w:val="1"/>
+      <w:numFmt w:val="decimal"/>
+      <w:lvlText w:val="%4."/>
+      <w:lvlJc w:val="left"/>
+      <w:pPr>
+        <w:ind w:left="3240" w:hanging="360"/>
+      </w:pPr>
+    </w:lvl>
+    <w:lvl w:ilvl="4" w:tplc="04090019" w:tentative="1">
+      <w:start w:val="1"/>
+      <w:numFmt w:val="lowerLetter"/>
+      <w:lvlText w:val="%5."/>
+      <w:lvlJc w:val="left"/>
+      <w:pPr>
+        <w:ind w:left="3960" w:hanging="360"/>
+      </w:pPr>
+    </w:lvl>
+    <w:lvl w:ilvl="5" w:tplc="0409001B" w:tentative="1">
+      <w:start w:val="1"/>
+      <w:numFmt w:val="lowerRoman"/>
+      <w:lvlText w:val="%6."/>
+      <w:lvlJc w:val="right"/>
+      <w:pPr>
+        <w:ind w:left="4680" w:hanging="180"/>
+      </w:pPr>
+    </w:lvl>
+    <w:lvl w:ilvl="6" w:tplc="0409000F" w:tentative="1">
+      <w:start w:val="1"/>
+      <w:numFmt w:val="decimal"/>
+      <w:lvlText w:val="%7."/>
+      <w:lvlJc w:val="left"/>
+      <w:pPr>
+        <w:ind w:left="5400" w:hanging="360"/>
+      </w:pPr>
+    </w:lvl>
+    <w:lvl w:ilvl="7" w:tplc="04090019" w:tentative="1">
+      <w:start w:val="1"/>
+      <w:numFmt w:val="lowerLetter"/>
+      <w:lvlText w:val="%8."/>
+      <w:lvlJc w:val="left"/>
+      <w:pPr>
+        <w:ind w:left="6120" w:hanging="360"/>
+      </w:pPr>
+    </w:lvl>
+    <w:lvl w:ilvl="8" w:tplc="0409001B" w:tentative="1">
+      <w:start w:val="1"/>
+      <w:numFmt w:val="lowerRoman"/>
+      <w:lvlText w:val="%9."/>
+      <w:lvlJc w:val="right"/>
+      <w:pPr>
+        <w:ind w:left="6840" w:hanging="180"/>
+      </w:pPr>
+    </w:lvl>
+  </w:abstractNum>
+  <w:abstractNum w:abstractNumId="3" w15:restartNumberingAfterBreak="0">
+    <w:nsid w:val="76E92246"/>
+    <w:multiLevelType w:val="hybridMultilevel"/>
+    <w:tmpl w:val="220479B2"/>
+    <w:lvl w:ilvl="0" w:tplc="04090001">
+      <w:start w:val="1"/>
+      <w:numFmt w:val="bullet"/>
+      <w:lvlText w:val=""/>
+      <w:lvlJc w:val="left"/>
+      <w:pPr>
+        <w:ind w:left="2160" w:hanging="360"/>
+      </w:pPr>
+      <w:rPr>
+        <w:rFonts w:ascii="Symbol" w:hAnsi="Symbol" w:hint="default"/>
+      </w:rPr>
+    </w:lvl>
+    <w:lvl w:ilvl="1" w:tplc="04090003" w:tentative="1">
+      <w:start w:val="1"/>
+      <w:numFmt w:val="bullet"/>
+      <w:lvlText w:val="o"/>
+      <w:lvlJc w:val="left"/>
+      <w:pPr>
+        <w:ind w:left="2880" w:hanging="360"/>
+      </w:pPr>
+      <w:rPr>
+        <w:rFonts w:ascii="Courier New" w:hAnsi="Courier New" w:cs="Courier New" w:hint="default"/>
+      </w:rPr>
+    </w:lvl>
+    <w:lvl w:ilvl="2" w:tplc="04090005" w:tentative="1">
+      <w:start w:val="1"/>
+      <w:numFmt w:val="bullet"/>
+      <w:lvlText w:val=""/>
+      <w:lvlJc w:val="left"/>
+      <w:pPr>
+        <w:ind w:left="3600" w:hanging="360"/>
+      </w:pPr>
+      <w:rPr>
+        <w:rFonts w:ascii="Wingdings" w:hAnsi="Wingdings" w:hint="default"/>
+      </w:rPr>
+    </w:lvl>
+    <w:lvl w:ilvl="3" w:tplc="04090001" w:tentative="1">
+      <w:start w:val="1"/>
+      <w:numFmt w:val="bullet"/>
+      <w:lvlText w:val=""/>
+      <w:lvlJc w:val="left"/>
+      <w:pPr>
+        <w:ind w:left="4320" w:hanging="360"/>
+      </w:pPr>
+      <w:rPr>
+        <w:rFonts w:ascii="Symbol" w:hAnsi="Symbol" w:hint="default"/>
+      </w:rPr>
+    </w:lvl>
+    <w:lvl w:ilvl="4" w:tplc="04090003" w:tentative="1">
+      <w:start w:val="1"/>
+      <w:numFmt w:val="bullet"/>
+      <w:lvlText w:val="o"/>
+      <w:lvlJc w:val="left"/>
+      <w:pPr>
+        <w:ind w:left="5040" w:hanging="360"/>
+      </w:pPr>
+      <w:rPr>
+        <w:rFonts w:ascii="Courier New" w:hAnsi="Courier New" w:cs="Courier New" w:hint="default"/>
+      </w:rPr>
+    </w:lvl>
+    <w:lvl w:ilvl="5" w:tplc="04090005" w:tentative="1">
+      <w:start w:val="1"/>
+      <w:numFmt w:val="bullet"/>
+      <w:lvlText w:val=""/>
+      <w:lvlJc w:val="left"/>
+      <w:pPr>
+        <w:ind w:left="5760" w:hanging="360"/>
+      </w:pPr>
+      <w:rPr>
+        <w:rFonts w:ascii="Wingdings" w:hAnsi="Wingdings" w:hint="default"/>
+      </w:rPr>
+    </w:lvl>
+    <w:lvl w:ilvl="6" w:tplc="04090001" w:tentative="1">
+      <w:start w:val="1"/>
+      <w:numFmt w:val="bullet"/>
+      <w:lvlText w:val=""/>
+      <w:lvlJc w:val="left"/>
+      <w:pPr>
+        <w:ind w:left="6480" w:hanging="360"/>
+      </w:pPr>
+      <w:rPr>
+        <w:rFonts w:ascii="Symbol" w:hAnsi="Symbol" w:hint="default"/>
+      </w:rPr>
+    </w:lvl>
+    <w:lvl w:ilvl="7" w:tplc="04090003" w:tentative="1">
+      <w:start w:val="1"/>
+      <w:numFmt w:val="bullet"/>
+      <w:lvlText w:val="o"/>
+      <w:lvlJc w:val="left"/>
+      <w:pPr>
+        <w:ind w:left="7200" w:hanging="360"/>
+      </w:pPr>
+      <w:rPr>
+        <w:rFonts w:ascii="Courier New" w:hAnsi="Courier New" w:cs="Courier New" w:hint="default"/>
+      </w:rPr>
+    </w:lvl>
+    <w:lvl w:ilvl="8" w:tplc="04090005" w:tentative="1">
+      <w:start w:val="1"/>
+      <w:numFmt w:val="bullet"/>
+      <w:lvlText w:val=""/>
+      <w:lvlJc w:val="left"/>
+      <w:pPr>
+        <w:ind w:left="7920" w:hanging="360"/>
+      </w:pPr>
+      <w:rPr>
+        <w:rFonts w:ascii="Wingdings" w:hAnsi="Wingdings" w:hint="default"/>
+      </w:rPr>
+    </w:lvl>
+  </w:abstractNum>
   <w:num w:numId="1">
     <w:abstractNumId w:val="0"/>
   </w:num>
   <w:num w:numId="2">
     <w:abstractNumId w:val="1"/>
+  </w:num>
+  <w:num w:numId="3">
+    <w:abstractNumId w:val="3"/>
+  </w:num>
+  <w:num w:numId="4">
+    <w:abstractNumId w:val="2"/>
   </w:num>
 </w:numbering>
 </file>

</xml_diff>